<commit_message>
Weitere Fehlerbehbung Kalender (Internet Explorer)
Weitere Fehlerbehbung Kalender (Internet Explorer) und beschreibung der
Kalender Datenbankanbindung in der Dokumentation
</commit_message>
<xml_diff>
--- a/doc/Dokumentation.docx
+++ b/doc/Dokumentation.docx
@@ -3,6 +3,9 @@
 <w:document xmlns:wpc="http://schemas.microsoft.com/office/word/2010/wordprocessingCanvas" xmlns:mc="http://schemas.openxmlformats.org/markup-compatibility/2006" xmlns:o="urn:schemas-microsoft-com:office:office" xmlns:r="http://schemas.openxmlformats.org/officeDocument/2006/relationships" xmlns:m="http://schemas.openxmlformats.org/officeDocument/2006/math" xmlns:v="urn:schemas-microsoft-com:vml" xmlns:wp14="http://schemas.microsoft.com/office/word/2010/wordprocessingDrawing" xmlns:wp="http://schemas.openxmlformats.org/drawingml/2006/wordprocessingDrawing" xmlns:w10="urn:schemas-microsoft-com:office:word" xmlns:w="http://schemas.openxmlformats.org/wordprocessingml/2006/main" xmlns:w14="http://schemas.microsoft.com/office/word/2010/wordml" xmlns:wpg="http://schemas.microsoft.com/office/word/2010/wordprocessingGroup" xmlns:wpi="http://schemas.microsoft.com/office/word/2010/wordprocessingInk" xmlns:wne="http://schemas.microsoft.com/office/word/2006/wordml" xmlns:wps="http://schemas.microsoft.com/office/word/2010/wordprocessingShape" mc:Ignorable="w14 wp14">
   <w:body>
     <w:p>
+      <w:pPr>
+        <w:jc w:val="both"/>
+      </w:pPr>
       <w:r>
         <w:t>Session Handling</w:t>
       </w:r>
@@ -15,13 +18,32 @@
         <w:t>Das vorliegende PHP Projekt verwendet Sessions um den Endbenutzer eindeutig zu identifizieren.</w:t>
       </w:r>
       <w:r>
-        <w:t xml:space="preserve"> Um den Zugriff von JavaScript auf die Session zu verhindern wird der PHP Parameter „session.use_only_cookies“ auf TRUE gesetzt.</w:t>
+        <w:t xml:space="preserve"> Um den Zugriff von JavaScript auf die Session zu verhindern wird der PHP Parameter „</w:t>
+      </w:r>
+      <w:proofErr w:type="spellStart"/>
+      <w:r>
+        <w:t>sess</w:t>
+      </w:r>
+      <w:r>
+        <w:t>i</w:t>
+      </w:r>
+      <w:r>
+        <w:t>on.use_only_cookies</w:t>
+      </w:r>
+      <w:proofErr w:type="spellEnd"/>
+      <w:r>
+        <w:t>“ auf TRUE gesetzt.</w:t>
       </w:r>
       <w:r>
         <w:t xml:space="preserve"> Auf das im nachfolgenden Schritt erzeugte Cookie „</w:t>
       </w:r>
-      <w:r>
-        <w:t>sec_session_id“ kann nur mit</w:t>
+      <w:proofErr w:type="spellStart"/>
+      <w:r>
+        <w:t>sec_session_id</w:t>
+      </w:r>
+      <w:proofErr w:type="spellEnd"/>
+      <w:r>
+        <w:t>“ kann nur mit</w:t>
       </w:r>
       <w:r>
         <w:t xml:space="preserve"> dem http Protokoll zugegriffen werden.</w:t>
@@ -35,14 +57,19 @@
       <w:r>
         <w:t xml:space="preserve"> Die Erstellung des Cookies ist in der PHP Funktion „</w:t>
       </w:r>
+      <w:proofErr w:type="spellStart"/>
       <w:r>
         <w:t>sec_session_start</w:t>
       </w:r>
+      <w:proofErr w:type="spellEnd"/>
       <w:r>
         <w:t>()“ gekapselt und wird auf jeder PHP Seite zum Erstellen einer Session verwendet.</w:t>
       </w:r>
     </w:p>
     <w:p>
+      <w:pPr>
+        <w:jc w:val="both"/>
+      </w:pPr>
       <w:r>
         <w:t>Login</w:t>
       </w:r>
@@ -57,8 +84,13 @@
       <w:r>
         <w:t xml:space="preserve">Die Veranstaltungsmanagement Software verwendet einen sha512 </w:t>
       </w:r>
-      <w:r>
-        <w:t>Hashing-Algorithmus</w:t>
+      <w:proofErr w:type="spellStart"/>
+      <w:r>
+        <w:t>Hashing</w:t>
+      </w:r>
+      <w:proofErr w:type="spellEnd"/>
+      <w:r>
+        <w:t>-Algorithmus</w:t>
       </w:r>
       <w:r>
         <w:rPr>
@@ -87,8 +119,6 @@
       <w:r>
         <w:t>anhand des Schaubilds</w:t>
       </w:r>
-      <w:bookmarkStart w:id="0" w:name="_GoBack"/>
-      <w:bookmarkEnd w:id="0"/>
       <w:r>
         <w:t xml:space="preserve"> </w:t>
       </w:r>
@@ -99,6 +129,7 @@
     <w:p>
       <w:pPr>
         <w:keepNext/>
+        <w:jc w:val="both"/>
       </w:pPr>
       <w:r>
         <w:rPr>
@@ -106,7 +137,7 @@
           <w:lang w:eastAsia="de-DE"/>
         </w:rPr>
         <w:drawing>
-          <wp:inline distT="0" distB="0" distL="0" distR="0" wp14:anchorId="22B143E8" wp14:editId="0586E7F0">
+          <wp:inline distT="0" distB="0" distL="0" distR="0" wp14:anchorId="45A675C7" wp14:editId="1E0139B9">
             <wp:extent cx="5759450" cy="4394835"/>
             <wp:effectExtent l="0" t="0" r="0" b="5715"/>
             <wp:docPr id="1" name="Grafik 1" descr="C:\Users\kuhnke\Documents\GitHub\HSW_PROJ\HSW_PROJ1\Login_Process.jpg"/>
@@ -158,23 +189,40 @@
     <w:p>
       <w:pPr>
         <w:pStyle w:val="Beschriftung"/>
+        <w:jc w:val="both"/>
       </w:pPr>
       <w:r>
         <w:t xml:space="preserve">Abbildung </w:t>
       </w:r>
-      <w:fldSimple w:instr=" SEQ Abbildung \* ARABIC ">
-        <w:r>
-          <w:rPr>
-            <w:noProof/>
-          </w:rPr>
-          <w:t>1</w:t>
-        </w:r>
-      </w:fldSimple>
+      <w:r>
+        <w:fldChar w:fldCharType="begin"/>
+      </w:r>
+      <w:r>
+        <w:instrText xml:space="preserve"> SEQ Abbildung \* ARABIC </w:instrText>
+      </w:r>
+      <w:r>
+        <w:fldChar w:fldCharType="separate"/>
+      </w:r>
+      <w:r>
+        <w:rPr>
+          <w:noProof/>
+        </w:rPr>
+        <w:t>1</w:t>
+      </w:r>
+      <w:r>
+        <w:rPr>
+          <w:noProof/>
+        </w:rPr>
+        <w:fldChar w:fldCharType="end"/>
+      </w:r>
       <w:r>
         <w:t xml:space="preserve"> Client / Server Login Verfahren</w:t>
       </w:r>
     </w:p>
     <w:p>
+      <w:pPr>
+        <w:jc w:val="both"/>
+      </w:pPr>
       <w:r>
         <w:br w:type="page"/>
       </w:r>
@@ -185,13 +233,29 @@
       </w:pPr>
       <w:r>
         <w:lastRenderedPageBreak/>
-        <w:t xml:space="preserve">Der Benutzer gibt seine Login Daten in der HTML Form „login_form“ ein. </w:t>
+        <w:t>Der Benutzer gibt seine Login Daten in der HTML Form „</w:t>
+      </w:r>
+      <w:proofErr w:type="spellStart"/>
+      <w:r>
+        <w:t>login_form</w:t>
+      </w:r>
+      <w:proofErr w:type="spellEnd"/>
+      <w:r>
+        <w:t xml:space="preserve">“ ein. </w:t>
       </w:r>
       <w:r>
         <w:t>Nach dem</w:t>
       </w:r>
       <w:r>
-        <w:t xml:space="preserve"> Bestätigen per Tastendruck auf „Login“ wird die JavaScript Methode „formhash()“ ausgeführt.</w:t>
+        <w:t xml:space="preserve"> Bestätigen per Tastendruck auf „Login“ wird die JavaScript Methode „</w:t>
+      </w:r>
+      <w:proofErr w:type="spellStart"/>
+      <w:r>
+        <w:t>formhash</w:t>
+      </w:r>
+      <w:proofErr w:type="spellEnd"/>
+      <w:r>
+        <w:t>()“ ausgeführt.</w:t>
       </w:r>
       <w:r>
         <w:t xml:space="preserve"> </w:t>
@@ -208,7 +272,7 @@
           <w:lang w:eastAsia="de-DE"/>
         </w:rPr>
         <w:drawing>
-          <wp:inline distT="0" distB="0" distL="0" distR="0" wp14:anchorId="2A241B56" wp14:editId="46396BC9">
+          <wp:inline distT="0" distB="0" distL="0" distR="0" wp14:anchorId="30102D4C" wp14:editId="77A69433">
             <wp:extent cx="4442392" cy="2210463"/>
             <wp:effectExtent l="0" t="0" r="0" b="0"/>
             <wp:docPr id="2" name="Grafik 2"/>
@@ -252,131 +316,400 @@
       <w:r>
         <w:t xml:space="preserve">Abbildung </w:t>
       </w:r>
+      <w:r>
+        <w:fldChar w:fldCharType="begin"/>
+      </w:r>
+      <w:r>
+        <w:instrText xml:space="preserve"> SEQ Abbildung \* ARABIC </w:instrText>
+      </w:r>
+      <w:r>
+        <w:fldChar w:fldCharType="separate"/>
+      </w:r>
+      <w:r>
+        <w:rPr>
+          <w:noProof/>
+        </w:rPr>
+        <w:t>2</w:t>
+      </w:r>
+      <w:r>
+        <w:rPr>
+          <w:noProof/>
+        </w:rPr>
+        <w:fldChar w:fldCharType="end"/>
+      </w:r>
+      <w:r>
+        <w:t xml:space="preserve"> JavaScript Methode </w:t>
+      </w:r>
+      <w:proofErr w:type="spellStart"/>
+      <w:r>
+        <w:t>formhash</w:t>
+      </w:r>
+      <w:proofErr w:type="spellEnd"/>
+      <w:r>
+        <w:t>()</w:t>
+      </w:r>
+    </w:p>
+    <w:p>
+      <w:pPr>
+        <w:jc w:val="both"/>
+      </w:pPr>
+      <w:r>
+        <w:t xml:space="preserve">Die Methode erzeugt ein </w:t>
+      </w:r>
+      <w:r>
+        <w:t>F</w:t>
+      </w:r>
+      <w:r>
+        <w:t>orm Feld in dem das Passwort mit einer sha512 Verschlüsselung abgelegt wird. Das Klartext Passwort Feld wird danach geleert</w:t>
+      </w:r>
+      <w:r>
+        <w:t xml:space="preserve"> </w:t>
+      </w:r>
+      <w:r>
+        <w:t>und die Form bestätigt</w:t>
+      </w:r>
+      <w:r>
+        <w:t xml:space="preserve">. Durch das leeren des Klartext Feldes wird das Passwort nicht mehr mit </w:t>
+      </w:r>
+      <w:r>
+        <w:t xml:space="preserve">POST </w:t>
+      </w:r>
+      <w:r>
+        <w:t>übertragen.</w:t>
+      </w:r>
+      <w:bookmarkStart w:id="0" w:name="_GoBack"/>
+      <w:bookmarkEnd w:id="0"/>
+    </w:p>
+    <w:p>
+      <w:pPr>
+        <w:jc w:val="both"/>
+      </w:pPr>
+      <w:r>
+        <w:t>Nach erfolgreicher Übertragung des verschlüsselten Passwortes an den Server wird die PHP Funktion „</w:t>
+      </w:r>
+      <w:proofErr w:type="spellStart"/>
+      <w:r>
+        <w:t>login</w:t>
+      </w:r>
+      <w:proofErr w:type="spellEnd"/>
+      <w:r>
+        <w:t xml:space="preserve">()“ ausgeführt. Diese Methode ermittelt anhand der eingegebenen E-Mail Adresse das in der Datenbank hinterlegte verschlüsselte Passwort mit zugehörigen Salt. </w:t>
+      </w:r>
+      <w:r>
+        <w:t>Zusätzlich wird geprüft ob der Benutzer innerhalb der letzten zwei Stunden versucht hat sich mehr als fünf Mal erfolglos Anzume</w:t>
+      </w:r>
+      <w:r>
+        <w:t>l</w:t>
+      </w:r>
+      <w:r>
+        <w:t xml:space="preserve">den. Dies dient dem Schutz gegen </w:t>
+      </w:r>
+      <w:proofErr w:type="spellStart"/>
+      <w:r>
+        <w:t>Bruteforce</w:t>
+      </w:r>
+      <w:proofErr w:type="spellEnd"/>
+      <w:r>
+        <w:t xml:space="preserve"> </w:t>
+      </w:r>
+      <w:r>
+        <w:t>A</w:t>
+      </w:r>
+      <w:r>
+        <w:t xml:space="preserve">ngriffe. Falls ein </w:t>
+      </w:r>
+      <w:proofErr w:type="spellStart"/>
+      <w:r>
+        <w:t>Bruteforce</w:t>
+      </w:r>
+      <w:proofErr w:type="spellEnd"/>
+      <w:r>
+        <w:t xml:space="preserve"> Angriff ausgeschlossen werden kann</w:t>
+      </w:r>
+      <w:r>
+        <w:t>,</w:t>
+      </w:r>
+      <w:r>
+        <w:t xml:space="preserve"> wird das in der Datenbank hinterlegte Passwort mit dem übertragenen Passwort abg</w:t>
+      </w:r>
+      <w:r>
+        <w:t>e</w:t>
+      </w:r>
+      <w:r>
+        <w:t>glichen.</w:t>
+      </w:r>
+      <w:r>
+        <w:t xml:space="preserve"> Falls der Login Versuch </w:t>
+      </w:r>
+      <w:r>
+        <w:t>erfolgreich</w:t>
+      </w:r>
+      <w:r>
+        <w:t xml:space="preserve"> ist wird der Benutzer direkt auf die geschützte</w:t>
+      </w:r>
+      <w:r>
+        <w:t xml:space="preserve"> interne</w:t>
+      </w:r>
+      <w:r>
+        <w:t xml:space="preserve"> Seite weitergeleitet.</w:t>
+      </w:r>
+      <w:r>
+        <w:t xml:space="preserve"> Um sicherzustellen </w:t>
+      </w:r>
+      <w:r>
+        <w:t xml:space="preserve">dass der Benutzer </w:t>
+      </w:r>
+      <w:r>
+        <w:t>Zugriff auf die internen Seiten hat</w:t>
+      </w:r>
+      <w:r>
+        <w:t>,</w:t>
+      </w:r>
+      <w:r>
+        <w:t xml:space="preserve"> wird mittels der </w:t>
+      </w:r>
+      <w:r>
+        <w:t xml:space="preserve">in PHP implementierten </w:t>
+      </w:r>
+      <w:r>
+        <w:t>Funktion „</w:t>
+      </w:r>
+      <w:proofErr w:type="spellStart"/>
+      <w:r>
+        <w:t>login_check</w:t>
+      </w:r>
+      <w:proofErr w:type="spellEnd"/>
+      <w:r>
+        <w:t xml:space="preserve">()“ geprüft ob </w:t>
+      </w:r>
+      <w:r>
+        <w:t xml:space="preserve">der Benutzer </w:t>
+      </w:r>
+      <w:r>
+        <w:t>angemeldet ist.</w:t>
+      </w:r>
+      <w:r>
+        <w:t xml:space="preserve"> Dabei wird geprüft ob die SESSION Variable eine </w:t>
+      </w:r>
+      <w:r>
+        <w:t xml:space="preserve">gültige </w:t>
+      </w:r>
+      <w:r>
+        <w:t xml:space="preserve">Benutzerkennung enthält und ob der </w:t>
+      </w:r>
+      <w:r>
+        <w:t>ve</w:t>
+      </w:r>
+      <w:r>
+        <w:t>r</w:t>
+      </w:r>
+      <w:r>
+        <w:t xml:space="preserve">wendete Browser mit dem in der SESSION hinterlegtem </w:t>
+      </w:r>
+      <w:r>
+        <w:t xml:space="preserve">Browser </w:t>
+      </w:r>
+      <w:r>
+        <w:t>übereinstimmt.</w:t>
+      </w:r>
+    </w:p>
+    <w:p>
+      <w:pPr>
+        <w:jc w:val="both"/>
+      </w:pPr>
+      <w:r>
+        <w:br w:type="page"/>
+      </w:r>
+    </w:p>
+    <w:p>
+      <w:pPr>
+        <w:jc w:val="both"/>
+      </w:pPr>
+      <w:r>
+        <w:lastRenderedPageBreak/>
+        <w:t>Kalender Datenbank Anbindung</w:t>
+      </w:r>
+    </w:p>
+    <w:p>
+      <w:pPr>
+        <w:jc w:val="both"/>
+      </w:pPr>
+      <w:r>
+        <w:t xml:space="preserve">Der Kalender greift über </w:t>
+      </w:r>
+      <w:r>
+        <w:t>JavaScript</w:t>
+      </w:r>
+      <w:r>
+        <w:t xml:space="preserve"> mittels der Methode „</w:t>
+      </w:r>
+      <w:proofErr w:type="spellStart"/>
+      <w:r>
+        <w:t>getData</w:t>
+      </w:r>
+      <w:proofErr w:type="spellEnd"/>
+      <w:r>
+        <w:t xml:space="preserve">“ im Hintergrund auf die Datenbank zu. </w:t>
+      </w:r>
+      <w:r>
+        <w:t>Alle notwendigen Datenbank Abfragen werden in der PHP „</w:t>
+      </w:r>
+      <w:proofErr w:type="spellStart"/>
+      <w:r>
+        <w:t>calender.func.php</w:t>
+      </w:r>
+      <w:proofErr w:type="spellEnd"/>
+      <w:r>
+        <w:t>“ durchgeführt.</w:t>
+      </w:r>
+      <w:r>
+        <w:t xml:space="preserve"> </w:t>
+      </w:r>
+      <w:r>
+        <w:t xml:space="preserve">Die </w:t>
+      </w:r>
+      <w:proofErr w:type="spellStart"/>
+      <w:r>
+        <w:t>Calender</w:t>
+      </w:r>
+      <w:proofErr w:type="spellEnd"/>
+      <w:r>
+        <w:t xml:space="preserve"> </w:t>
+      </w:r>
+      <w:proofErr w:type="spellStart"/>
+      <w:r>
+        <w:t>Func</w:t>
+      </w:r>
+      <w:proofErr w:type="spellEnd"/>
+      <w:r>
+        <w:t xml:space="preserve"> </w:t>
+      </w:r>
+      <w:proofErr w:type="spellStart"/>
+      <w:r>
+        <w:t>Php</w:t>
+      </w:r>
+      <w:proofErr w:type="spellEnd"/>
+      <w:r>
+        <w:t xml:space="preserve"> analysiert die übergebenen GET Parameter und gibt Informationen über Events innerhalb eines Monats oder eines Tages aus.</w:t>
+      </w:r>
+      <w:r>
+        <w:t xml:space="preserve"> Die JavaScript Methoden „</w:t>
+      </w:r>
+      <w:proofErr w:type="spellStart"/>
+      <w:r>
+        <w:t>parseEventDates</w:t>
+      </w:r>
+      <w:proofErr w:type="spellEnd"/>
+      <w:r>
+        <w:t xml:space="preserve">“ </w:t>
+      </w:r>
+      <w:proofErr w:type="spellStart"/>
+      <w:r>
+        <w:t>bzw</w:t>
+      </w:r>
+      <w:proofErr w:type="spellEnd"/>
+      <w:r>
+        <w:t xml:space="preserve"> „</w:t>
+      </w:r>
+      <w:proofErr w:type="spellStart"/>
+      <w:r>
+        <w:t>pa</w:t>
+      </w:r>
+      <w:r>
+        <w:t>r</w:t>
+      </w:r>
+      <w:r>
+        <w:t>seHTML</w:t>
+      </w:r>
+      <w:proofErr w:type="spellEnd"/>
+      <w:r>
+        <w:t>“ interpretieren die HTML Tabellen und aktualisieren die Events innerhalb des Kalenders.</w:t>
+      </w:r>
+    </w:p>
+    <w:p>
+      <w:pPr>
+        <w:keepNext/>
+        <w:jc w:val="both"/>
+      </w:pPr>
+      <w:r>
+        <w:rPr>
+          <w:noProof/>
+          <w:lang w:eastAsia="de-DE"/>
+        </w:rPr>
+        <w:drawing>
+          <wp:inline distT="0" distB="0" distL="0" distR="0" wp14:anchorId="4C904F54" wp14:editId="57402B72">
+            <wp:extent cx="4798771" cy="3028440"/>
+            <wp:effectExtent l="0" t="0" r="1905" b="635"/>
+            <wp:docPr id="7" name="Grafik 7"/>
+            <wp:cNvGraphicFramePr>
+              <a:graphicFrameLocks xmlns:a="http://schemas.openxmlformats.org/drawingml/2006/main" noChangeAspect="1"/>
+            </wp:cNvGraphicFramePr>
+            <a:graphic xmlns:a="http://schemas.openxmlformats.org/drawingml/2006/main">
+              <a:graphicData uri="http://schemas.openxmlformats.org/drawingml/2006/picture">
+                <pic:pic xmlns:pic="http://schemas.openxmlformats.org/drawingml/2006/picture">
+                  <pic:nvPicPr>
+                    <pic:cNvPr id="0" name=""/>
+                    <pic:cNvPicPr/>
+                  </pic:nvPicPr>
+                  <pic:blipFill>
+                    <a:blip r:embed="rId10"/>
+                    <a:stretch>
+                      <a:fillRect/>
+                    </a:stretch>
+                  </pic:blipFill>
+                  <pic:spPr>
+                    <a:xfrm>
+                      <a:off x="0" y="0"/>
+                      <a:ext cx="4801820" cy="3030364"/>
+                    </a:xfrm>
+                    <a:prstGeom prst="rect">
+                      <a:avLst/>
+                    </a:prstGeom>
+                  </pic:spPr>
+                </pic:pic>
+              </a:graphicData>
+            </a:graphic>
+          </wp:inline>
+        </w:drawing>
+      </w:r>
+    </w:p>
+    <w:p>
+      <w:pPr>
+        <w:pStyle w:val="Beschriftung"/>
+        <w:jc w:val="both"/>
+      </w:pPr>
+      <w:r>
+        <w:t xml:space="preserve">Abbildung </w:t>
+      </w:r>
       <w:fldSimple w:instr=" SEQ Abbildung \* ARABIC ">
         <w:r>
           <w:rPr>
             <w:noProof/>
           </w:rPr>
-          <w:t>2</w:t>
+          <w:t>3</w:t>
         </w:r>
       </w:fldSimple>
       <w:r>
-        <w:t xml:space="preserve"> JavaScript Methode formhash()</w:t>
-      </w:r>
-    </w:p>
-    <w:p>
-      <w:pPr>
-        <w:jc w:val="both"/>
-      </w:pPr>
-      <w:r>
-        <w:t xml:space="preserve">Die Methode erzeugt ein </w:t>
-      </w:r>
-      <w:r>
-        <w:t>F</w:t>
-      </w:r>
-      <w:r>
-        <w:t>orm Feld in dem das Passwort mit einer sha512 Verschlüsselung abgelegt wird. Das Klartext Passwort Feld wird danach geleert</w:t>
-      </w:r>
-      <w:r>
         <w:t xml:space="preserve"> </w:t>
       </w:r>
-      <w:r>
-        <w:t>und die Form bestätigt</w:t>
-      </w:r>
-      <w:r>
-        <w:t xml:space="preserve">. Durch das leeren des Klartext Feldes wird das Passwort nicht mehr mit </w:t>
-      </w:r>
-      <w:r>
-        <w:t xml:space="preserve">POST </w:t>
-      </w:r>
-      <w:r>
-        <w:t>übertragen.</w:t>
-      </w:r>
-    </w:p>
-    <w:p>
-      <w:pPr>
-        <w:jc w:val="both"/>
-      </w:pPr>
-      <w:r>
-        <w:t xml:space="preserve">Nach erfolgreicher Übertragung des verschlüsselten Passwortes an den Server wird die PHP Funktion „login()“ ausgeführt. Diese Methode ermittelt anhand der eingegebenen E-Mail Adresse das in der Datenbank hinterlegte verschlüsselte Passwort mit zugehörigen Salt. </w:t>
-      </w:r>
-      <w:r>
-        <w:t xml:space="preserve">Zusätzlich wird geprüft ob der Benutzer innerhalb der letzten zwei Stunden versucht hat sich mehr als fünf Mal erfolglos Anzumelden. Dies dient dem Schutz gegen Bruteforce </w:t>
-      </w:r>
-      <w:r>
-        <w:t>A</w:t>
-      </w:r>
-      <w:r>
-        <w:t>ngriffe. Falls ein Bruteforce Angriff ausgeschlossen werden kann</w:t>
-      </w:r>
-      <w:r>
-        <w:t>,</w:t>
-      </w:r>
-      <w:r>
-        <w:t xml:space="preserve"> wird das in der Datenbank hinterlegte Passwort mit dem übertragenen Passwort abgeglichen.</w:t>
-      </w:r>
-      <w:r>
-        <w:t xml:space="preserve"> Falls der Login Versuch </w:t>
-      </w:r>
-      <w:r>
-        <w:t>erfolgreich</w:t>
-      </w:r>
-      <w:r>
-        <w:t xml:space="preserve"> ist wird der Benutzer direkt auf die geschützte</w:t>
-      </w:r>
-      <w:r>
-        <w:t xml:space="preserve"> interne</w:t>
-      </w:r>
-      <w:r>
-        <w:t xml:space="preserve"> Seite weitergeleitet.</w:t>
-      </w:r>
-      <w:r>
-        <w:t xml:space="preserve"> Um sicherzustellen </w:t>
-      </w:r>
-      <w:r>
-        <w:t xml:space="preserve">dass der Benutzer </w:t>
-      </w:r>
-      <w:r>
-        <w:t>Zugriff auf die internen Seiten hat</w:t>
-      </w:r>
-      <w:r>
-        <w:t>,</w:t>
-      </w:r>
-      <w:r>
-        <w:t xml:space="preserve"> wird mittels der </w:t>
-      </w:r>
-      <w:r>
-        <w:t xml:space="preserve">in PHP implementierten </w:t>
-      </w:r>
-      <w:r>
-        <w:t xml:space="preserve">Funktion „login_check()“ geprüft ob </w:t>
-      </w:r>
-      <w:r>
-        <w:t xml:space="preserve">der Benutzer </w:t>
-      </w:r>
-      <w:r>
-        <w:t>angemeldet ist.</w:t>
-      </w:r>
-      <w:r>
-        <w:t xml:space="preserve"> Dabei wird geprüft ob die SESSION Variable eine </w:t>
-      </w:r>
-      <w:r>
-        <w:t xml:space="preserve">gültige </w:t>
-      </w:r>
-      <w:r>
-        <w:t xml:space="preserve">Benutzerkennung enthält und ob der </w:t>
-      </w:r>
-      <w:r>
-        <w:t xml:space="preserve">verwendete Browser mit dem in der SESSION hinterlegtem </w:t>
-      </w:r>
-      <w:r>
-        <w:t xml:space="preserve">Browser </w:t>
-      </w:r>
-      <w:r>
-        <w:t>übereinstimmt.</w:t>
-      </w:r>
-    </w:p>
-    <w:p>
+      <w:proofErr w:type="spellStart"/>
+      <w:r>
+        <w:t>parseHTML</w:t>
+      </w:r>
+      <w:proofErr w:type="spellEnd"/>
+      <w:r>
+        <w:t xml:space="preserve"> Funktion zur Ausgabe von Events an einem Kalendertag</w:t>
+      </w:r>
+    </w:p>
+    <w:p>
+      <w:pPr>
+        <w:jc w:val="both"/>
+      </w:pPr>
+    </w:p>
+    <w:p>
+      <w:pPr>
+        <w:jc w:val="both"/>
+      </w:pPr>
       <w:r>
         <w:br w:type="page"/>
       </w:r>
@@ -395,10 +728,18 @@
         <w:jc w:val="both"/>
       </w:pPr>
       <w:r>
-        <w:t>Grundlegende Konfiguration</w:t>
-      </w:r>
-      <w:r>
-        <w:t>s Parameter</w:t>
+        <w:t xml:space="preserve">Grundlegende </w:t>
+      </w:r>
+      <w:proofErr w:type="spellStart"/>
+      <w:r>
+        <w:t>Konfiguration</w:t>
+      </w:r>
+      <w:r>
+        <w:t>s</w:t>
+      </w:r>
+      <w:proofErr w:type="spellEnd"/>
+      <w:r>
+        <w:t xml:space="preserve"> Parameter</w:t>
       </w:r>
     </w:p>
     <w:p>
@@ -421,8 +762,30 @@
         <w:rPr>
           <w:i/>
         </w:rPr>
-        <w:t>Project/functions/mysql.php</w:t>
-      </w:r>
+        <w:t>Project/</w:t>
+      </w:r>
+      <w:proofErr w:type="spellStart"/>
+      <w:r>
+        <w:rPr>
+          <w:i/>
+        </w:rPr>
+        <w:t>functions</w:t>
+      </w:r>
+      <w:proofErr w:type="spellEnd"/>
+      <w:r>
+        <w:rPr>
+          <w:i/>
+        </w:rPr>
+        <w:t>/</w:t>
+      </w:r>
+      <w:proofErr w:type="spellStart"/>
+      <w:r>
+        <w:rPr>
+          <w:i/>
+        </w:rPr>
+        <w:t>mysql.php</w:t>
+      </w:r>
+      <w:proofErr w:type="spellEnd"/>
     </w:p>
     <w:tbl>
       <w:tblPr>
@@ -485,9 +848,11 @@
             <w:pPr>
               <w:jc w:val="both"/>
             </w:pPr>
+            <w:proofErr w:type="spellStart"/>
             <w:r>
               <w:t>error_reporting</w:t>
             </w:r>
+            <w:proofErr w:type="spellEnd"/>
             <w:r>
               <w:t>(</w:t>
             </w:r>
@@ -518,7 +883,21 @@
               <w:jc w:val="both"/>
             </w:pPr>
             <w:r>
-              <w:t>Alle Fehler ausgeben. Im Produktiv System deativieren!</w:t>
+              <w:t>Alle Fehler ausgeben. Im Pr</w:t>
+            </w:r>
+            <w:r>
+              <w:t>o</w:t>
+            </w:r>
+            <w:r>
+              <w:t xml:space="preserve">duktiv System </w:t>
+            </w:r>
+            <w:proofErr w:type="spellStart"/>
+            <w:r>
+              <w:t>deativieren</w:t>
+            </w:r>
+            <w:proofErr w:type="spellEnd"/>
+            <w:r>
+              <w:t>!</w:t>
             </w:r>
           </w:p>
         </w:tc>
@@ -545,9 +924,11 @@
             <w:pPr>
               <w:jc w:val="both"/>
             </w:pPr>
+            <w:proofErr w:type="spellStart"/>
             <w:r>
               <w:t>localhost</w:t>
             </w:r>
+            <w:proofErr w:type="spellEnd"/>
           </w:p>
         </w:tc>
         <w:tc>
@@ -586,9 +967,11 @@
             <w:pPr>
               <w:jc w:val="both"/>
             </w:pPr>
+            <w:proofErr w:type="spellStart"/>
             <w:r>
               <w:t>root</w:t>
             </w:r>
+            <w:proofErr w:type="spellEnd"/>
           </w:p>
         </w:tc>
         <w:tc>
@@ -638,7 +1021,13 @@
               <w:jc w:val="both"/>
             </w:pPr>
             <w:r>
-              <w:t>Passwort für Datenbank Benutzer</w:t>
+              <w:t>Passwort für Datenbank B</w:t>
+            </w:r>
+            <w:r>
+              <w:t>e</w:t>
+            </w:r>
+            <w:r>
+              <w:t>nutzer</w:t>
             </w:r>
           </w:p>
         </w:tc>
@@ -706,9 +1095,11 @@
             <w:pPr>
               <w:jc w:val="both"/>
             </w:pPr>
+            <w:proofErr w:type="spellStart"/>
             <w:r>
               <w:t>any</w:t>
             </w:r>
+            <w:proofErr w:type="spellEnd"/>
           </w:p>
         </w:tc>
         <w:tc>
@@ -747,9 +1138,11 @@
             <w:pPr>
               <w:jc w:val="both"/>
             </w:pPr>
+            <w:proofErr w:type="spellStart"/>
             <w:r>
               <w:t>member</w:t>
             </w:r>
+            <w:proofErr w:type="spellEnd"/>
           </w:p>
         </w:tc>
         <w:tc>
@@ -821,6 +1214,7 @@
     <w:p>
       <w:pPr>
         <w:pStyle w:val="KeinLeerraum"/>
+        <w:jc w:val="both"/>
         <w:rPr>
           <w:i/>
         </w:rPr>
@@ -858,8 +1252,13 @@
         </w:rPr>
         <w:t>/</w:t>
       </w:r>
-      <w:r>
-        <w:t>doc/</w:t>
+      <w:proofErr w:type="spellStart"/>
+      <w:r>
+        <w:t>doc</w:t>
+      </w:r>
+      <w:proofErr w:type="spellEnd"/>
+      <w:r>
+        <w:t>/</w:t>
       </w:r>
       <w:r>
         <w:rPr>
@@ -878,19 +1277,21 @@
       <w:pPr>
         <w:jc w:val="both"/>
       </w:pPr>
+      <w:proofErr w:type="spellStart"/>
       <w:r>
         <w:rPr>
           <w:u w:val="single"/>
         </w:rPr>
         <w:t>PHPMyAdmin</w:t>
       </w:r>
+      <w:proofErr w:type="spellEnd"/>
       <w:r>
         <w:rPr>
           <w:u w:val="single"/>
         </w:rPr>
         <w:t xml:space="preserve">: </w:t>
       </w:r>
-      <w:hyperlink r:id="rId10" w:history="1">
+      <w:hyperlink r:id="rId11" w:history="1">
         <w:r>
           <w:rPr>
             <w:rStyle w:val="Hyperlink"/>
@@ -920,70 +1321,10 @@
           <w:lang w:eastAsia="de-DE"/>
         </w:rPr>
         <w:drawing>
-          <wp:inline distT="0" distB="0" distL="0" distR="0" wp14:anchorId="46747F59" wp14:editId="67D4B5D4">
+          <wp:inline distT="0" distB="0" distL="0" distR="0" wp14:anchorId="53CF9DC3" wp14:editId="5EE42A83">
             <wp:extent cx="5760720" cy="1202855"/>
             <wp:effectExtent l="0" t="0" r="0" b="0"/>
             <wp:docPr id="3" name="Grafik 3"/>
-            <wp:cNvGraphicFramePr>
-              <a:graphicFrameLocks xmlns:a="http://schemas.openxmlformats.org/drawingml/2006/main" noChangeAspect="1"/>
-            </wp:cNvGraphicFramePr>
-            <a:graphic xmlns:a="http://schemas.openxmlformats.org/drawingml/2006/main">
-              <a:graphicData uri="http://schemas.openxmlformats.org/drawingml/2006/picture">
-                <pic:pic xmlns:pic="http://schemas.openxmlformats.org/drawingml/2006/picture">
-                  <pic:nvPicPr>
-                    <pic:cNvPr id="0" name=""/>
-                    <pic:cNvPicPr/>
-                  </pic:nvPicPr>
-                  <pic:blipFill>
-                    <a:blip r:embed="rId11"/>
-                    <a:stretch>
-                      <a:fillRect/>
-                    </a:stretch>
-                  </pic:blipFill>
-                  <pic:spPr>
-                    <a:xfrm>
-                      <a:off x="0" y="0"/>
-                      <a:ext cx="5760720" cy="1202855"/>
-                    </a:xfrm>
-                    <a:prstGeom prst="rect">
-                      <a:avLst/>
-                    </a:prstGeom>
-                  </pic:spPr>
-                </pic:pic>
-              </a:graphicData>
-            </a:graphic>
-          </wp:inline>
-        </w:drawing>
-      </w:r>
-    </w:p>
-    <w:p>
-      <w:r>
-        <w:br w:type="page"/>
-      </w:r>
-    </w:p>
-    <w:p>
-      <w:pPr>
-        <w:jc w:val="both"/>
-      </w:pPr>
-      <w:r>
-        <w:lastRenderedPageBreak/>
-        <w:t>Datenstrukturen importieren:</w:t>
-      </w:r>
-    </w:p>
-    <w:p>
-      <w:pPr>
-        <w:jc w:val="both"/>
-      </w:pPr>
-      <w:r>
-        <w:rPr>
-          <w:noProof/>
-          <w:lang w:eastAsia="de-DE"/>
-        </w:rPr>
-        <w:drawing>
-          <wp:inline distT="0" distB="0" distL="0" distR="0" wp14:anchorId="6292CA27" wp14:editId="780A7310">
-            <wp:extent cx="5760720" cy="1798770"/>
-            <wp:effectExtent l="0" t="0" r="0" b="0"/>
-            <wp:docPr id="4" name="Grafik 4"/>
             <wp:cNvGraphicFramePr>
               <a:graphicFrameLocks xmlns:a="http://schemas.openxmlformats.org/drawingml/2006/main" noChangeAspect="1"/>
             </wp:cNvGraphicFramePr>
@@ -1003,7 +1344,7 @@
                   <pic:spPr>
                     <a:xfrm>
                       <a:off x="0" y="0"/>
-                      <a:ext cx="5760720" cy="1798770"/>
+                      <a:ext cx="5760720" cy="1202855"/>
                     </a:xfrm>
                     <a:prstGeom prst="rect">
                       <a:avLst/>
@@ -1021,40 +1362,16 @@
         <w:jc w:val="both"/>
       </w:pPr>
       <w:r>
-        <w:t>Datei „</w:t>
-      </w:r>
-      <w:r>
-        <w:rPr>
-          <w:i/>
-        </w:rPr>
-        <w:t>Project</w:t>
-      </w:r>
-      <w:r>
-        <w:rPr>
-          <w:i/>
-        </w:rPr>
-        <w:t>/</w:t>
-      </w:r>
-      <w:r>
-        <w:t>doc/</w:t>
-      </w:r>
-      <w:r>
-        <w:rPr>
-          <w:i/>
-        </w:rPr>
-        <w:t>HSWPROJ1_DB</w:t>
-      </w:r>
-      <w:r>
-        <w:rPr>
-          <w:i/>
-        </w:rPr>
-        <w:t xml:space="preserve">.sql“ </w:t>
-      </w:r>
-      <w:r>
-        <w:t>auswählen.</w:t>
-      </w:r>
-      <w:r>
-        <w:t xml:space="preserve"> </w:t>
+        <w:br w:type="page"/>
+      </w:r>
+    </w:p>
+    <w:p>
+      <w:pPr>
+        <w:jc w:val="both"/>
+      </w:pPr>
+      <w:r>
+        <w:lastRenderedPageBreak/>
+        <w:t>Datenstrukturen importieren:</w:t>
       </w:r>
     </w:p>
     <w:p>
@@ -1067,10 +1384,10 @@
           <w:lang w:eastAsia="de-DE"/>
         </w:rPr>
         <w:drawing>
-          <wp:inline distT="0" distB="0" distL="0" distR="0" wp14:anchorId="2E2D8437" wp14:editId="42236944">
-            <wp:extent cx="5760720" cy="2814215"/>
-            <wp:effectExtent l="0" t="0" r="0" b="5715"/>
-            <wp:docPr id="5" name="Grafik 5"/>
+          <wp:inline distT="0" distB="0" distL="0" distR="0" wp14:anchorId="723FDA46" wp14:editId="16A5A4D8">
+            <wp:extent cx="5760720" cy="1798770"/>
+            <wp:effectExtent l="0" t="0" r="0" b="0"/>
+            <wp:docPr id="4" name="Grafik 4"/>
             <wp:cNvGraphicFramePr>
               <a:graphicFrameLocks xmlns:a="http://schemas.openxmlformats.org/drawingml/2006/main" noChangeAspect="1"/>
             </wp:cNvGraphicFramePr>
@@ -1090,7 +1407,7 @@
                   <pic:spPr>
                     <a:xfrm>
                       <a:off x="0" y="0"/>
-                      <a:ext cx="5760720" cy="2814215"/>
+                      <a:ext cx="5760720" cy="1798770"/>
                     </a:xfrm>
                     <a:prstGeom prst="rect">
                       <a:avLst/>
@@ -1108,15 +1425,61 @@
         <w:jc w:val="both"/>
       </w:pPr>
       <w:r>
+        <w:t>Datei „</w:t>
+      </w:r>
+      <w:r>
+        <w:rPr>
+          <w:i/>
+        </w:rPr>
+        <w:t>Project</w:t>
+      </w:r>
+      <w:r>
+        <w:rPr>
+          <w:i/>
+        </w:rPr>
+        <w:t>/</w:t>
+      </w:r>
+      <w:proofErr w:type="spellStart"/>
+      <w:r>
+        <w:t>doc</w:t>
+      </w:r>
+      <w:proofErr w:type="spellEnd"/>
+      <w:r>
+        <w:t>/</w:t>
+      </w:r>
+      <w:r>
+        <w:rPr>
+          <w:i/>
+        </w:rPr>
+        <w:t>HSWPROJ1_DB</w:t>
+      </w:r>
+      <w:r>
+        <w:rPr>
+          <w:i/>
+        </w:rPr>
+        <w:t xml:space="preserve">.sql“ </w:t>
+      </w:r>
+      <w:r>
+        <w:t>auswählen.</w:t>
+      </w:r>
+      <w:r>
+        <w:t xml:space="preserve"> </w:t>
+      </w:r>
+    </w:p>
+    <w:p>
+      <w:pPr>
+        <w:jc w:val="both"/>
+      </w:pPr>
+      <w:r>
         <w:rPr>
           <w:noProof/>
           <w:lang w:eastAsia="de-DE"/>
         </w:rPr>
         <w:drawing>
-          <wp:inline distT="0" distB="0" distL="0" distR="0" wp14:anchorId="44643254" wp14:editId="52EBAA17">
-            <wp:extent cx="1924050" cy="1714500"/>
-            <wp:effectExtent l="0" t="0" r="0" b="0"/>
-            <wp:docPr id="6" name="Grafik 6"/>
+          <wp:inline distT="0" distB="0" distL="0" distR="0" wp14:anchorId="6BB1BE38" wp14:editId="1CDB5CB0">
+            <wp:extent cx="5760720" cy="2814215"/>
+            <wp:effectExtent l="0" t="0" r="0" b="5715"/>
+            <wp:docPr id="5" name="Grafik 5"/>
             <wp:cNvGraphicFramePr>
               <a:graphicFrameLocks xmlns:a="http://schemas.openxmlformats.org/drawingml/2006/main" noChangeAspect="1"/>
             </wp:cNvGraphicFramePr>
@@ -1136,6 +1499,52 @@
                   <pic:spPr>
                     <a:xfrm>
                       <a:off x="0" y="0"/>
+                      <a:ext cx="5760720" cy="2814215"/>
+                    </a:xfrm>
+                    <a:prstGeom prst="rect">
+                      <a:avLst/>
+                    </a:prstGeom>
+                  </pic:spPr>
+                </pic:pic>
+              </a:graphicData>
+            </a:graphic>
+          </wp:inline>
+        </w:drawing>
+      </w:r>
+    </w:p>
+    <w:p>
+      <w:pPr>
+        <w:jc w:val="both"/>
+      </w:pPr>
+      <w:r>
+        <w:rPr>
+          <w:noProof/>
+          <w:lang w:eastAsia="de-DE"/>
+        </w:rPr>
+        <w:drawing>
+          <wp:inline distT="0" distB="0" distL="0" distR="0" wp14:anchorId="267F869C" wp14:editId="055BCAC5">
+            <wp:extent cx="1924050" cy="1714500"/>
+            <wp:effectExtent l="0" t="0" r="0" b="0"/>
+            <wp:docPr id="6" name="Grafik 6"/>
+            <wp:cNvGraphicFramePr>
+              <a:graphicFrameLocks xmlns:a="http://schemas.openxmlformats.org/drawingml/2006/main" noChangeAspect="1"/>
+            </wp:cNvGraphicFramePr>
+            <a:graphic xmlns:a="http://schemas.openxmlformats.org/drawingml/2006/main">
+              <a:graphicData uri="http://schemas.openxmlformats.org/drawingml/2006/picture">
+                <pic:pic xmlns:pic="http://schemas.openxmlformats.org/drawingml/2006/picture">
+                  <pic:nvPicPr>
+                    <pic:cNvPr id="0" name=""/>
+                    <pic:cNvPicPr/>
+                  </pic:nvPicPr>
+                  <pic:blipFill>
+                    <a:blip r:embed="rId15"/>
+                    <a:stretch>
+                      <a:fillRect/>
+                    </a:stretch>
+                  </pic:blipFill>
+                  <pic:spPr>
+                    <a:xfrm>
+                      <a:off x="0" y="0"/>
                       <a:ext cx="1924050" cy="1714500"/>
                     </a:xfrm>
                     <a:prstGeom prst="rect">
@@ -1163,7 +1572,13 @@
         <w:t xml:space="preserve">bank ist nun vollständig </w:t>
       </w:r>
       <w:r>
-        <w:t>importiert und das Veranstaltungsmanagement kann genutzt werden.</w:t>
+        <w:t>importiert und das Veranstaltungsmanagement kann genutzt we</w:t>
+      </w:r>
+      <w:r>
+        <w:t>r</w:t>
+      </w:r>
+      <w:r>
+        <w:t>den.</w:t>
       </w:r>
     </w:p>
     <w:sectPr>
@@ -1391,7 +1806,27 @@
           <w:szCs w:val="21"/>
           <w:shd w:val="clear" w:color="auto" w:fill="FFFFFF"/>
         </w:rPr>
-        <w:t xml:space="preserve">eine zufällig gewählte Zeichenfolge, die an einen gegebenen Klartext vor der Verwendung als Eingabe einer </w:t>
+        <w:t>eine zufällig gewählte Zeichenfolge, die an einen gegeb</w:t>
+      </w:r>
+      <w:r>
+        <w:rPr>
+          <w:rFonts w:ascii="Arial" w:hAnsi="Arial" w:cs="Arial"/>
+          <w:color w:val="222222"/>
+          <w:sz w:val="21"/>
+          <w:szCs w:val="21"/>
+          <w:shd w:val="clear" w:color="auto" w:fill="FFFFFF"/>
+        </w:rPr>
+        <w:t>e</w:t>
+      </w:r>
+      <w:r>
+        <w:rPr>
+          <w:rFonts w:ascii="Arial" w:hAnsi="Arial" w:cs="Arial"/>
+          <w:color w:val="222222"/>
+          <w:sz w:val="21"/>
+          <w:szCs w:val="21"/>
+          <w:shd w:val="clear" w:color="auto" w:fill="FFFFFF"/>
+        </w:rPr>
+        <w:t xml:space="preserve">nen Klartext vor der Verwendung als Eingabe einer </w:t>
       </w:r>
       <w:r>
         <w:rPr>
@@ -2375,7 +2810,7 @@
 </file>
 
 <file path=customXml/itemProps1.xml><?xml version="1.0" encoding="utf-8"?>
-<ds:datastoreItem xmlns:ds="http://schemas.openxmlformats.org/officeDocument/2006/customXml" ds:itemID="{B8EEC70F-DCD9-40A5-9041-9EE60A13F428}">
+<ds:datastoreItem xmlns:ds="http://schemas.openxmlformats.org/officeDocument/2006/customXml" ds:itemID="{D7040305-9F65-4275-B1C7-33B07380FD4A}">
   <ds:schemaRefs>
     <ds:schemaRef ds:uri="http://schemas.openxmlformats.org/officeDocument/2006/bibliography"/>
   </ds:schemaRefs>

</xml_diff>